<commit_message>
updating branch with code and ms tweaks
</commit_message>
<xml_diff>
--- a/manuscript/LOL_data_article_mfm_20200827.docx
+++ b/manuscript/LOL_data_article_mfm_20200827.docx
@@ -6584,10 +6584,7 @@
     </w:p>
     <w:p>
       <w:r>
-        <w:t>Quality flag column</w:t>
-      </w:r>
-      <w:r>
-        <w:t xml:space="preserve"> where δ</w:t>
+        <w:t>Quality flag column where δ</w:t>
       </w:r>
       <w:r>
         <w:rPr>
@@ -6598,8 +6595,6 @@
       <w:r>
         <w:t>C samples were outside of the range of standards.</w:t>
       </w:r>
-      <w:bookmarkStart w:id="1" w:name="_GoBack"/>
-      <w:bookmarkEnd w:id="1"/>
     </w:p>
     <w:p/>
     <w:p>
@@ -6740,21 +6735,21 @@
           <w:b/>
         </w:rPr>
       </w:pPr>
-      <w:commentRangeStart w:id="2"/>
+      <w:commentRangeStart w:id="1"/>
       <w:r>
         <w:rPr>
           <w:b/>
         </w:rPr>
         <w:t>Methods</w:t>
       </w:r>
-      <w:commentRangeEnd w:id="2"/>
+      <w:commentRangeEnd w:id="1"/>
       <w:r>
         <w:rPr>
           <w:rStyle w:val="CommentReference"/>
           <w:rFonts w:ascii="Arial" w:eastAsia="Arial" w:hAnsi="Arial" w:cs="Arial"/>
           <w:lang w:val="en"/>
         </w:rPr>
-        <w:commentReference w:id="2"/>
+        <w:commentReference w:id="1"/>
       </w:r>
     </w:p>
     <w:p>
@@ -7538,7 +7533,7 @@
         <m:sSub>
           <m:sSubPr>
             <m:ctrlPr>
-              <w:ins w:id="3" w:author="Aaron Galloway" w:date="2020-09-17T15:28:00Z">
+              <w:ins w:id="2" w:author="Aaron Galloway" w:date="2020-09-17T15:28:00Z">
                 <w:rPr>
                   <w:rFonts w:ascii="Cambria Math" w:hAnsi="Cambria Math"/>
                 </w:rPr>
@@ -7571,7 +7566,7 @@
         <m:sSub>
           <m:sSubPr>
             <m:ctrlPr>
-              <w:ins w:id="4" w:author="Aaron Galloway" w:date="2020-09-17T15:28:00Z">
+              <w:ins w:id="3" w:author="Aaron Galloway" w:date="2020-09-17T15:28:00Z">
                 <w:rPr>
                   <w:rFonts w:ascii="Cambria Math" w:hAnsi="Cambria Math"/>
                 </w:rPr>
@@ -7604,7 +7599,7 @@
         <m:sSub>
           <m:sSubPr>
             <m:ctrlPr>
-              <w:ins w:id="5" w:author="Aaron Galloway" w:date="2020-09-17T15:28:00Z">
+              <w:ins w:id="4" w:author="Aaron Galloway" w:date="2020-09-17T15:28:00Z">
                 <w:rPr>
                   <w:rFonts w:ascii="Cambria Math" w:hAnsi="Cambria Math"/>
                 </w:rPr>
@@ -7637,7 +7632,7 @@
         <m:sSub>
           <m:sSubPr>
             <m:ctrlPr>
-              <w:ins w:id="6" w:author="Aaron Galloway" w:date="2020-09-17T15:28:00Z">
+              <w:ins w:id="5" w:author="Aaron Galloway" w:date="2020-09-17T15:28:00Z">
                 <w:rPr>
                   <w:rFonts w:ascii="Cambria Math" w:hAnsi="Cambria Math"/>
                 </w:rPr>
@@ -7670,7 +7665,7 @@
         <m:sSub>
           <m:sSubPr>
             <m:ctrlPr>
-              <w:ins w:id="7" w:author="Aaron Galloway" w:date="2020-09-17T15:28:00Z">
+              <w:ins w:id="6" w:author="Aaron Galloway" w:date="2020-09-17T15:28:00Z">
                 <w:rPr>
                   <w:rFonts w:ascii="Cambria Math" w:hAnsi="Cambria Math"/>
                 </w:rPr>
@@ -7703,7 +7698,7 @@
         <m:sSub>
           <m:sSubPr>
             <m:ctrlPr>
-              <w:ins w:id="8" w:author="Aaron Galloway" w:date="2020-09-17T15:28:00Z">
+              <w:ins w:id="7" w:author="Aaron Galloway" w:date="2020-09-17T15:28:00Z">
                 <w:rPr>
                   <w:rFonts w:ascii="Cambria Math" w:hAnsi="Cambria Math"/>
                 </w:rPr>
@@ -7736,7 +7731,7 @@
         <m:sSub>
           <m:sSubPr>
             <m:ctrlPr>
-              <w:ins w:id="9" w:author="Aaron Galloway" w:date="2020-09-17T15:28:00Z">
+              <w:ins w:id="8" w:author="Aaron Galloway" w:date="2020-09-17T15:28:00Z">
                 <w:rPr>
                   <w:rFonts w:ascii="Cambria Math" w:hAnsi="Cambria Math"/>
                 </w:rPr>
@@ -7769,7 +7764,7 @@
         <m:sSub>
           <m:sSubPr>
             <m:ctrlPr>
-              <w:ins w:id="10" w:author="Aaron Galloway" w:date="2020-09-17T15:28:00Z">
+              <w:ins w:id="9" w:author="Aaron Galloway" w:date="2020-09-17T15:28:00Z">
                 <w:rPr>
                   <w:rFonts w:ascii="Cambria Math" w:hAnsi="Cambria Math"/>
                 </w:rPr>
@@ -8100,19 +8095,19 @@
         <w:lastRenderedPageBreak/>
         <w:t xml:space="preserve">errors in identification. </w:t>
       </w:r>
-      <w:bookmarkStart w:id="11" w:name="_Hlk53404768"/>
+      <w:bookmarkStart w:id="10" w:name="_Hlk53404768"/>
       <w:r>
         <w:t xml:space="preserve">KD-1 and LI-1 </w:t>
       </w:r>
+      <w:bookmarkEnd w:id="10"/>
+      <w:r>
+        <w:t xml:space="preserve">were the only sites with 1 sample counted. </w:t>
+      </w:r>
+      <w:bookmarkStart w:id="11" w:name="_Hlk53404812"/>
+      <w:r>
+        <w:t xml:space="preserve">BK-2 and KD-2 </w:t>
+      </w:r>
       <w:bookmarkEnd w:id="11"/>
-      <w:r>
-        <w:t xml:space="preserve">were the only sites with 1 sample counted. </w:t>
-      </w:r>
-      <w:bookmarkStart w:id="12" w:name="_Hlk53404812"/>
-      <w:r>
-        <w:t xml:space="preserve">BK-2 and KD-2 </w:t>
-      </w:r>
-      <w:bookmarkEnd w:id="12"/>
       <w:r>
         <w:t xml:space="preserve">each had two samples counted. </w:t>
       </w:r>
@@ -8542,21 +8537,21 @@
         </w:rPr>
         <w:t>All R code for data aggregation was written by one person (Michael F. Meyer) and then independently review by two others (</w:t>
       </w:r>
-      <w:commentRangeStart w:id="13"/>
+      <w:commentRangeStart w:id="12"/>
       <w:r>
         <w:rPr>
           <w:color w:val="212121"/>
         </w:rPr>
         <w:t>Matthew R. Brousil</w:t>
       </w:r>
-      <w:commentRangeEnd w:id="13"/>
+      <w:commentRangeEnd w:id="12"/>
       <w:r>
         <w:rPr>
           <w:rStyle w:val="CommentReference"/>
           <w:rFonts w:ascii="Arial" w:eastAsia="Arial" w:hAnsi="Arial" w:cs="Arial"/>
           <w:lang w:val="en"/>
         </w:rPr>
-        <w:commentReference w:id="13"/>
+        <w:commentReference w:id="12"/>
       </w:r>
       <w:r>
         <w:rPr>
@@ -8781,7 +8776,21 @@
         <w:fldChar w:fldCharType="end"/>
       </w:r>
       <w:r>
-        <w:t>. For both PPCPs microplastics, toxic responses to even minute concentrations can be expansive and often uncertain</w:t>
+        <w:t xml:space="preserve">. For both PPCPs </w:t>
+      </w:r>
+      <w:r>
+        <w:t xml:space="preserve">and </w:t>
+      </w:r>
+      <w:r>
+        <w:t xml:space="preserve">microplastics, toxic responses to even minute concentrations can be expansive and often </w:t>
+      </w:r>
+      <w:r>
+        <w:t xml:space="preserve">are </w:t>
+      </w:r>
+    </w:p>
+    <w:p>
+      <w:r>
+        <w:t>uncertain</w:t>
       </w:r>
       <w:r>
         <w:t xml:space="preserve">, thereby necessitating synthesis across systems. As a result of PPCPs and microplastics garnering increasing attention worldwide, </w:t>
@@ -8793,13 +8802,25 @@
         <w:t>.</w:t>
       </w:r>
       <w:r>
-        <w:t xml:space="preserve"> Although SIBER constitutes a small number of </w:t>
+        <w:t xml:space="preserve"> Although SIBER constitutes a </w:t>
+      </w:r>
+      <w:r>
+        <w:t>limited</w:t>
+      </w:r>
+      <w:r>
+        <w:t xml:space="preserve"> number of </w:t>
       </w:r>
       <w:r>
         <w:t xml:space="preserve">such </w:t>
       </w:r>
       <w:r>
-        <w:t xml:space="preserve">data that exist, </w:t>
+        <w:t>data that exist</w:t>
+      </w:r>
+      <w:r>
+        <w:t xml:space="preserve"> globally</w:t>
+      </w:r>
+      <w:r>
+        <w:t xml:space="preserve">, </w:t>
       </w:r>
       <w:r>
         <w:t>SIBER</w:t>
@@ -8808,18 +8829,18 @@
         <w:t xml:space="preserve"> data are highly structured and flexible for merging with similar datasets. </w:t>
       </w:r>
       <w:r>
-        <w:t xml:space="preserve">Additionally, SIBER’s sequential, integrated harmonization workflow could be adopted by similar monitoring efforts, thereby facilitating ease of data harmonization and interoperability. Through integration with similar monitoring efforts, </w:t>
+        <w:t>Additionally, SIBER’s sequential</w:t>
+      </w:r>
+      <w:r>
+        <w:t xml:space="preserve"> </w:t>
+      </w:r>
+      <w:r>
+        <w:t xml:space="preserve">harmonization workflow could be adopted by similar monitoring efforts, thereby facilitating ease of data harmonization and interoperability. Through integration with similar monitoring efforts, </w:t>
       </w:r>
       <w:r>
         <w:t xml:space="preserve">SIBER can contribute to global synthesis of emerging contaminant consequences, especially in a region of the world that is often not easily accessible to many researchers. </w:t>
       </w:r>
     </w:p>
-    <w:p/>
-    <w:p>
-      <w:r>
-        <w:t>Given its potential for future applications, SIBER serves not only as a resource for monitoring wastewater entering Lake Baikal, but also provides data useful to synthesizing spatial extents of emerging contaminants across systems and spatial scales.</w:t>
-      </w:r>
-    </w:p>
     <w:p>
       <w:pPr>
         <w:rPr>
@@ -8833,7 +8854,7 @@
           <w:b/>
         </w:rPr>
       </w:pPr>
-      <w:commentRangeStart w:id="14"/>
+      <w:commentRangeStart w:id="13"/>
       <w:r>
         <w:rPr>
           <w:b/>
@@ -8847,14 +8868,14 @@
         </w:rPr>
         <w:t xml:space="preserve">Comparison with existing datasets </w:t>
       </w:r>
-      <w:commentRangeEnd w:id="14"/>
+      <w:commentRangeEnd w:id="13"/>
       <w:r>
         <w:rPr>
           <w:rStyle w:val="CommentReference"/>
           <w:rFonts w:ascii="Arial" w:eastAsia="Arial" w:hAnsi="Arial" w:cs="Arial"/>
           <w:lang w:val="en"/>
         </w:rPr>
-        <w:commentReference w:id="14"/>
+        <w:commentReference w:id="13"/>
       </w:r>
     </w:p>
     <w:p>
@@ -12217,7 +12238,7 @@
 
 <file path=word/comments.xml><?xml version="1.0" encoding="utf-8"?>
 <w:comments xmlns:wpc="http://schemas.microsoft.com/office/word/2010/wordprocessingCanvas" xmlns:cx="http://schemas.microsoft.com/office/drawing/2014/chartex" xmlns:cx1="http://schemas.microsoft.com/office/drawing/2015/9/8/chartex" xmlns:cx2="http://schemas.microsoft.com/office/drawing/2015/10/21/chartex" xmlns:cx3="http://schemas.microsoft.com/office/drawing/2016/5/9/chartex" xmlns:cx4="http://schemas.microsoft.com/office/drawing/2016/5/10/chartex" xmlns:cx5="http://schemas.microsoft.com/office/drawing/2016/5/11/chartex" xmlns:cx6="http://schemas.microsoft.com/office/drawing/2016/5/12/chartex" xmlns:cx7="http://schemas.microsoft.com/office/drawing/2016/5/13/chartex" xmlns:cx8="http://schemas.microsoft.com/office/drawing/2016/5/14/chartex" xmlns:mc="http://schemas.openxmlformats.org/markup-compatibility/2006" xmlns:aink="http://schemas.microsoft.com/office/drawing/2016/ink" xmlns:am3d="http://schemas.microsoft.com/office/drawing/2017/model3d" xmlns:o="urn:schemas-microsoft-com:office:office" xmlns:r="http://schemas.openxmlformats.org/officeDocument/2006/relationships" xmlns:m="http://schemas.openxmlformats.org/officeDocument/2006/math" xmlns:v="urn:schemas-microsoft-com:vml" xmlns:wp14="http://schemas.microsoft.com/office/word/2010/wordprocessingDrawing" xmlns:wp="http://schemas.openxmlformats.org/drawingml/2006/wordprocessingDrawing" xmlns:w10="urn:schemas-microsoft-com:office:word" xmlns:w="http://schemas.openxmlformats.org/wordprocessingml/2006/main" xmlns:w14="http://schemas.microsoft.com/office/word/2010/wordml" xmlns:w15="http://schemas.microsoft.com/office/word/2012/wordml" xmlns:w16cid="http://schemas.microsoft.com/office/word/2016/wordml/cid" xmlns:w16se="http://schemas.microsoft.com/office/word/2015/wordml/symex" xmlns:wpg="http://schemas.microsoft.com/office/word/2010/wordprocessingGroup" xmlns:wpi="http://schemas.microsoft.com/office/word/2010/wordprocessingInk" xmlns:wne="http://schemas.microsoft.com/office/word/2006/wordml" xmlns:wps="http://schemas.microsoft.com/office/word/2010/wordprocessingShape" mc:Ignorable="w14 w15 w16se w16cid wp14">
-  <w:comment w:id="2" w:author="Meyer, Michael Frederick" w:date="2020-08-27T10:41:00Z" w:initials="MMF">
+  <w:comment w:id="1" w:author="Meyer, Michael Frederick" w:date="2020-08-27T10:41:00Z" w:initials="MMF">
     <w:p>
       <w:pPr>
         <w:pStyle w:val="CommentText"/>
@@ -12259,7 +12280,7 @@
       </w:pPr>
     </w:p>
   </w:comment>
-  <w:comment w:id="13" w:author="Meyer, Michael Frederick" w:date="2020-10-12T14:35:00Z" w:initials="MMF">
+  <w:comment w:id="12" w:author="Meyer, Michael Frederick" w:date="2020-10-12T14:35:00Z" w:initials="MMF">
     <w:p>
       <w:pPr>
         <w:pStyle w:val="CommentText"/>
@@ -12278,7 +12299,7 @@
       </w:r>
     </w:p>
   </w:comment>
-  <w:comment w:id="14" w:author="Meyer, Michael Frederick" w:date="2020-08-27T10:43:00Z" w:initials="MMF">
+  <w:comment w:id="13" w:author="Meyer, Michael Frederick" w:date="2020-08-27T10:43:00Z" w:initials="MMF">
     <w:p>
       <w:pPr>
         <w:pStyle w:val="CommentText"/>
@@ -12290,7 +12311,12 @@
         <w:annotationRef/>
       </w:r>
       <w:r>
-        <w:t>Not sure we got this one. Maybe a nod to water quality portal? But as far as I know, there are no other existing datasets….</w:t>
+        <w:t>Not sure we got this one. Maybe a nod to water qualit</w:t>
+      </w:r>
+      <w:bookmarkStart w:id="14" w:name="_GoBack"/>
+      <w:bookmarkEnd w:id="14"/>
+      <w:r>
+        <w:t>y portal? But as far as I know, there are no other existing datasets….</w:t>
       </w:r>
     </w:p>
   </w:comment>

</xml_diff>